<commit_message>
Poprawna diagramu encji, dokumentacji
</commit_message>
<xml_diff>
--- a/resources/Dokumentacja Komunikate.docx
+++ b/resources/Dokumentacja Komunikate.docx
@@ -75,43 +75,7 @@
           <w:sz w:val="20"/>
           <w:szCs w:val="20"/>
         </w:rPr>
-        <w:t xml:space="preserve">Naszym celem było stworzenie prostego komunikatora tekstowego na wzór popularnych aplikacji takich jak </w:t>
-      </w:r>
-      <w:proofErr w:type="spellStart"/>
-      <w:r>
-        <w:rPr>
-          <w:rFonts w:ascii="Arial" w:hAnsi="Arial" w:cs="Arial"/>
-          <w:sz w:val="20"/>
-          <w:szCs w:val="20"/>
-        </w:rPr>
-        <w:t>messenger</w:t>
-      </w:r>
-      <w:proofErr w:type="spellEnd"/>
-      <w:r>
-        <w:rPr>
-          <w:rFonts w:ascii="Arial" w:hAnsi="Arial" w:cs="Arial"/>
-          <w:sz w:val="20"/>
-          <w:szCs w:val="20"/>
-        </w:rPr>
-        <w:t xml:space="preserve"> lub </w:t>
-      </w:r>
-      <w:proofErr w:type="spellStart"/>
-      <w:r>
-        <w:rPr>
-          <w:rFonts w:ascii="Arial" w:hAnsi="Arial" w:cs="Arial"/>
-          <w:sz w:val="20"/>
-          <w:szCs w:val="20"/>
-        </w:rPr>
-        <w:t>whatsapp</w:t>
-      </w:r>
-      <w:proofErr w:type="spellEnd"/>
-      <w:r>
-        <w:rPr>
-          <w:rFonts w:ascii="Arial" w:hAnsi="Arial" w:cs="Arial"/>
-          <w:sz w:val="20"/>
-          <w:szCs w:val="20"/>
-        </w:rPr>
-        <w:t xml:space="preserve">. </w:t>
+        <w:t xml:space="preserve">Naszym celem było stworzenie prostego komunikatora tekstowego na wzór popularnych aplikacji takich jak messenger lub whatsapp. </w:t>
       </w:r>
     </w:p>
     <w:p>
@@ -247,43 +211,7 @@
           <w:sz w:val="20"/>
           <w:szCs w:val="20"/>
         </w:rPr>
-        <w:t>Wdrożenie podstawowych operacji CRUD (</w:t>
-      </w:r>
-      <w:proofErr w:type="spellStart"/>
-      <w:r>
-        <w:rPr>
-          <w:rFonts w:ascii="Arial" w:hAnsi="Arial" w:cs="Arial"/>
-          <w:sz w:val="20"/>
-          <w:szCs w:val="20"/>
-        </w:rPr>
-        <w:t>Create</w:t>
-      </w:r>
-      <w:proofErr w:type="spellEnd"/>
-      <w:r>
-        <w:rPr>
-          <w:rFonts w:ascii="Arial" w:hAnsi="Arial" w:cs="Arial"/>
-          <w:sz w:val="20"/>
-          <w:szCs w:val="20"/>
-        </w:rPr>
-        <w:t xml:space="preserve">, Read, Update, </w:t>
-      </w:r>
-      <w:proofErr w:type="spellStart"/>
-      <w:r>
-        <w:rPr>
-          <w:rFonts w:ascii="Arial" w:hAnsi="Arial" w:cs="Arial"/>
-          <w:sz w:val="20"/>
-          <w:szCs w:val="20"/>
-        </w:rPr>
-        <w:t>Delete</w:t>
-      </w:r>
-      <w:proofErr w:type="spellEnd"/>
-      <w:r>
-        <w:rPr>
-          <w:rFonts w:ascii="Arial" w:hAnsi="Arial" w:cs="Arial"/>
-          <w:sz w:val="20"/>
-          <w:szCs w:val="20"/>
-        </w:rPr>
-        <w:t>) na danych.</w:t>
+        <w:t>Wdrożenie podstawowych operacji CRUD (Create, Read, Update, Delete) na danych.</w:t>
       </w:r>
     </w:p>
     <w:p>
@@ -414,18 +342,8 @@
           <w:sz w:val="20"/>
           <w:szCs w:val="20"/>
         </w:rPr>
-        <w:t xml:space="preserve">Baza danych: </w:t>
-      </w:r>
-      <w:proofErr w:type="spellStart"/>
-      <w:r>
-        <w:rPr>
-          <w:rFonts w:ascii="Arial" w:hAnsi="Arial" w:cs="Arial"/>
-          <w:sz w:val="20"/>
-          <w:szCs w:val="20"/>
-        </w:rPr>
-        <w:t>PostgreSQL</w:t>
-      </w:r>
-      <w:proofErr w:type="spellEnd"/>
+        <w:t>Baza danych: PostgreSQL</w:t>
+      </w:r>
     </w:p>
     <w:p>
       <w:pPr>
@@ -464,7 +382,6 @@
         </w:rPr>
         <w:t>/</w:t>
       </w:r>
-      <w:proofErr w:type="spellStart"/>
       <w:r>
         <w:rPr>
           <w:rFonts w:ascii="Arial" w:hAnsi="Arial" w:cs="Arial"/>
@@ -481,94 +398,21 @@
         </w:rPr>
         <w:t>L</w:t>
       </w:r>
-      <w:proofErr w:type="spellEnd"/>
-      <w:r>
-        <w:rPr>
-          <w:rFonts w:ascii="Arial" w:hAnsi="Arial" w:cs="Arial"/>
-          <w:sz w:val="20"/>
-          <w:szCs w:val="20"/>
-        </w:rPr>
-        <w:t>: (</w:t>
-      </w:r>
-      <w:proofErr w:type="spellStart"/>
-      <w:r>
-        <w:rPr>
-          <w:rFonts w:ascii="Arial" w:hAnsi="Arial" w:cs="Arial"/>
-          <w:sz w:val="20"/>
-          <w:szCs w:val="20"/>
-        </w:rPr>
-        <w:t>backend</w:t>
-      </w:r>
-      <w:proofErr w:type="spellEnd"/>
-      <w:r>
-        <w:rPr>
-          <w:rFonts w:ascii="Arial" w:hAnsi="Arial" w:cs="Arial"/>
-          <w:sz w:val="20"/>
-          <w:szCs w:val="20"/>
-        </w:rPr>
-        <w:t xml:space="preserve">), </w:t>
-      </w:r>
-      <w:r>
-        <w:rPr>
-          <w:rFonts w:ascii="Arial" w:hAnsi="Arial" w:cs="Arial"/>
-          <w:sz w:val="20"/>
-          <w:szCs w:val="20"/>
-        </w:rPr>
-        <w:t>C# (</w:t>
-      </w:r>
-      <w:proofErr w:type="spellStart"/>
-      <w:r>
-        <w:rPr>
-          <w:rFonts w:ascii="Arial" w:hAnsi="Arial" w:cs="Arial"/>
-          <w:sz w:val="20"/>
-          <w:szCs w:val="20"/>
-        </w:rPr>
-        <w:t>backend</w:t>
-      </w:r>
-      <w:proofErr w:type="spellEnd"/>
-      <w:r>
-        <w:rPr>
-          <w:rFonts w:ascii="Arial" w:hAnsi="Arial" w:cs="Arial"/>
-          <w:sz w:val="20"/>
-          <w:szCs w:val="20"/>
-        </w:rPr>
-        <w:t xml:space="preserve">), Windows </w:t>
-      </w:r>
-      <w:proofErr w:type="spellStart"/>
-      <w:r>
-        <w:rPr>
-          <w:rFonts w:ascii="Arial" w:hAnsi="Arial" w:cs="Arial"/>
-          <w:sz w:val="20"/>
-          <w:szCs w:val="20"/>
-        </w:rPr>
-        <w:t>Forms</w:t>
-      </w:r>
-      <w:proofErr w:type="spellEnd"/>
-      <w:r>
-        <w:rPr>
-          <w:rFonts w:ascii="Arial" w:hAnsi="Arial" w:cs="Arial"/>
-          <w:sz w:val="20"/>
-          <w:szCs w:val="20"/>
-        </w:rPr>
-        <w:t xml:space="preserve"> (</w:t>
-      </w:r>
-      <w:proofErr w:type="spellStart"/>
-      <w:r>
-        <w:rPr>
-          <w:rFonts w:ascii="Arial" w:hAnsi="Arial" w:cs="Arial"/>
-          <w:sz w:val="20"/>
-          <w:szCs w:val="20"/>
-        </w:rPr>
-        <w:t>frontend</w:t>
-      </w:r>
-      <w:proofErr w:type="spellEnd"/>
-      <w:r>
-        <w:rPr>
-          <w:rFonts w:ascii="Arial" w:hAnsi="Arial" w:cs="Arial"/>
-          <w:sz w:val="20"/>
-          <w:szCs w:val="20"/>
-        </w:rPr>
-        <w:t>)</w:t>
+      <w:r>
+        <w:rPr>
+          <w:rFonts w:ascii="Arial" w:hAnsi="Arial" w:cs="Arial"/>
+          <w:sz w:val="20"/>
+          <w:szCs w:val="20"/>
+        </w:rPr>
+        <w:t xml:space="preserve">: (backend), </w:t>
+      </w:r>
+      <w:r>
+        <w:rPr>
+          <w:rFonts w:ascii="Arial" w:hAnsi="Arial" w:cs="Arial"/>
+          <w:sz w:val="20"/>
+          <w:szCs w:val="20"/>
+        </w:rPr>
+        <w:t>C# (backend), Windows Forms (frontend)</w:t>
       </w:r>
     </w:p>
     <w:p>
@@ -626,7 +470,6 @@
           <w:szCs w:val="20"/>
         </w:rPr>
       </w:pPr>
-      <w:proofErr w:type="spellStart"/>
       <w:r>
         <w:rPr>
           <w:rFonts w:ascii="Arial" w:hAnsi="Arial" w:cs="Arial"/>
@@ -637,7 +480,6 @@
         </w:rPr>
         <w:t>Frontend</w:t>
       </w:r>
-      <w:proofErr w:type="spellEnd"/>
       <w:r>
         <w:rPr>
           <w:rFonts w:ascii="Arial" w:hAnsi="Arial" w:cs="Arial"/>
@@ -652,18 +494,8 @@
           <w:sz w:val="20"/>
           <w:szCs w:val="20"/>
         </w:rPr>
-        <w:t xml:space="preserve">Windows </w:t>
-      </w:r>
-      <w:proofErr w:type="spellStart"/>
-      <w:r>
-        <w:rPr>
-          <w:rFonts w:ascii="Arial" w:hAnsi="Arial" w:cs="Arial"/>
-          <w:sz w:val="20"/>
-          <w:szCs w:val="20"/>
-        </w:rPr>
-        <w:t>Forms</w:t>
-      </w:r>
-      <w:proofErr w:type="spellEnd"/>
+        <w:t>Windows Forms</w:t>
+      </w:r>
       <w:r>
         <w:rPr>
           <w:rFonts w:ascii="Arial" w:hAnsi="Arial" w:cs="Arial"/>
@@ -686,7 +518,6 @@
           <w:szCs w:val="20"/>
         </w:rPr>
       </w:pPr>
-      <w:proofErr w:type="spellStart"/>
       <w:r>
         <w:rPr>
           <w:rFonts w:ascii="Arial" w:hAnsi="Arial" w:cs="Arial"/>
@@ -697,7 +528,6 @@
         </w:rPr>
         <w:t>Backend</w:t>
       </w:r>
-      <w:proofErr w:type="spellEnd"/>
       <w:r>
         <w:rPr>
           <w:rFonts w:ascii="Arial" w:hAnsi="Arial" w:cs="Arial"/>
@@ -712,25 +542,7 @@
           <w:sz w:val="20"/>
           <w:szCs w:val="20"/>
         </w:rPr>
-        <w:t>częściowo w PL/</w:t>
-      </w:r>
-      <w:proofErr w:type="spellStart"/>
-      <w:r>
-        <w:rPr>
-          <w:rFonts w:ascii="Arial" w:hAnsi="Arial" w:cs="Arial"/>
-          <w:sz w:val="20"/>
-          <w:szCs w:val="20"/>
-        </w:rPr>
-        <w:t>pgSQL</w:t>
-      </w:r>
-      <w:proofErr w:type="spellEnd"/>
-      <w:r>
-        <w:rPr>
-          <w:rFonts w:ascii="Arial" w:hAnsi="Arial" w:cs="Arial"/>
-          <w:sz w:val="20"/>
-          <w:szCs w:val="20"/>
-        </w:rPr>
-        <w:t xml:space="preserve"> (funkcje składowane) oraz </w:t>
+        <w:t xml:space="preserve">częściowo w PL/pgSQL (funkcje składowane) oraz </w:t>
       </w:r>
       <w:r>
         <w:rPr>
@@ -802,25 +614,7 @@
           <w:sz w:val="20"/>
           <w:szCs w:val="20"/>
         </w:rPr>
-        <w:t xml:space="preserve">: </w:t>
-      </w:r>
-      <w:proofErr w:type="spellStart"/>
-      <w:r>
-        <w:rPr>
-          <w:rFonts w:ascii="Arial" w:hAnsi="Arial" w:cs="Arial"/>
-          <w:sz w:val="20"/>
-          <w:szCs w:val="20"/>
-        </w:rPr>
-        <w:t>PostgreSQL</w:t>
-      </w:r>
-      <w:proofErr w:type="spellEnd"/>
-      <w:r>
-        <w:rPr>
-          <w:rFonts w:ascii="Arial" w:hAnsi="Arial" w:cs="Arial"/>
-          <w:sz w:val="20"/>
-          <w:szCs w:val="20"/>
-        </w:rPr>
-        <w:t>, przechowuje dane użytkowników i wiadomości.</w:t>
+        <w:t>: PostgreSQL, przechowuje dane użytkowników i wiadomości.</w:t>
       </w:r>
     </w:p>
     <w:p>
@@ -1300,7 +1094,6 @@
         </w:drawing>
       </w:r>
     </w:p>
-    <w:p/>
     <w:p>
       <w:pPr>
         <w:rPr>
@@ -1315,10 +1108,10 @@
         </w:rPr>
         <w:lastRenderedPageBreak/>
         <w:drawing>
-          <wp:inline distT="0" distB="0" distL="0" distR="0" wp14:anchorId="3A886592" wp14:editId="154228FE">
-            <wp:extent cx="5762625" cy="5009484"/>
-            <wp:effectExtent l="0" t="0" r="5080" b="0"/>
-            <wp:docPr id="787478307" name="Obraz 1" descr="Obraz zawierający zrzut ekranu, diagram, linia, design&#10;&#10;Opis wygenerowany automatycznie"/>
+          <wp:inline distT="0" distB="0" distL="0" distR="0" wp14:anchorId="147B3B7E" wp14:editId="26810A37">
+            <wp:extent cx="5756910" cy="4316095"/>
+            <wp:effectExtent l="0" t="0" r="0" b="8255"/>
+            <wp:docPr id="2" name="Obraz 2"/>
             <wp:cNvGraphicFramePr>
               <a:graphicFrameLocks xmlns:a="http://schemas.openxmlformats.org/drawingml/2006/main" noChangeAspect="1"/>
             </wp:cNvGraphicFramePr>
@@ -1326,29 +1119,36 @@
               <a:graphicData uri="http://schemas.openxmlformats.org/drawingml/2006/picture">
                 <pic:pic xmlns:pic="http://schemas.openxmlformats.org/drawingml/2006/picture">
                   <pic:nvPicPr>
-                    <pic:cNvPr id="0" name="Obraz 1"/>
-                    <pic:cNvPicPr/>
+                    <pic:cNvPr id="0" name="Picture 1"/>
+                    <pic:cNvPicPr>
+                      <a:picLocks noChangeAspect="1" noChangeArrowheads="1"/>
+                    </pic:cNvPicPr>
                   </pic:nvPicPr>
                   <pic:blipFill>
-                    <a:blip r:embed="rId12" cstate="print">
+                    <a:blip r:embed="rId12">
                       <a:extLst>
                         <a:ext uri="{28A0092B-C50C-407E-A947-70E740481C1C}">
                           <a14:useLocalDpi xmlns:a14="http://schemas.microsoft.com/office/drawing/2010/main" val="0"/>
                         </a:ext>
                       </a:extLst>
                     </a:blip>
+                    <a:srcRect/>
                     <a:stretch>
                       <a:fillRect/>
                     </a:stretch>
                   </pic:blipFill>
-                  <pic:spPr>
+                  <pic:spPr bwMode="auto">
                     <a:xfrm>
                       <a:off x="0" y="0"/>
-                      <a:ext cx="5762625" cy="5009484"/>
+                      <a:ext cx="5756910" cy="4316095"/>
                     </a:xfrm>
                     <a:prstGeom prst="rect">
                       <a:avLst/>
                     </a:prstGeom>
+                    <a:noFill/>
+                    <a:ln>
+                      <a:noFill/>
+                    </a:ln>
                   </pic:spPr>
                 </pic:pic>
               </a:graphicData>

</xml_diff>